<commit_message>
Cleaned Up Client Side Notes
Minor Formatting Fixes
</commit_message>
<xml_diff>
--- a/Notes/Client Side_Notes.docx
+++ b/Notes/Client Side_Notes.docx
@@ -948,66 +948,62 @@
         </w:rPr>
         <w:t>products.jsp</w:t>
       </w:r>
+      <w:proofErr w:type="spellEnd"/>
+    </w:p>
+    <w:p>
+      <w:pPr>
+        <w:rPr>
+          <w:b/>
+        </w:rPr>
+      </w:pPr>
+      <w:r>
+        <w:rPr>
+          <w:b/>
+        </w:rPr>
+        <w:t>Other Requirements</w:t>
+      </w:r>
+    </w:p>
+    <w:p>
+      <w:pPr>
+        <w:pStyle w:val="ListParagraph"/>
+        <w:numPr>
+          <w:ilvl w:val="0"/>
+          <w:numId w:val="1"/>
+        </w:numPr>
+        <w:rPr>
+          <w:b/>
+        </w:rPr>
+      </w:pPr>
+      <w:r>
+        <w:rPr>
+          <w:b/>
+        </w:rPr>
+        <w:t>If an item is added to a shopping cart, it should have the appropriate amount removed from item quantity (this item is considered on-hold</w:t>
+      </w:r>
+      <w:proofErr w:type="gramStart"/>
+      <w:r>
+        <w:rPr>
+          <w:b/>
+        </w:rPr>
+        <w:t>) .</w:t>
+      </w:r>
+      <w:proofErr w:type="gramEnd"/>
+      <w:r>
+        <w:rPr>
+          <w:b/>
+        </w:rPr>
+        <w:t xml:space="preserve"> </w:t>
+      </w:r>
+    </w:p>
+    <w:p>
+      <w:pPr>
+        <w:ind w:left="360"/>
+        <w:rPr>
+          <w:b/>
+        </w:rPr>
+      </w:pPr>
       <w:bookmarkStart w:id="0" w:name="_GoBack"/>
       <w:bookmarkEnd w:id="0"/>
-      <w:proofErr w:type="spellEnd"/>
-    </w:p>
-    <w:p>
-      <w:pPr>
-        <w:rPr>
-          <w:b/>
-        </w:rPr>
-      </w:pPr>
-      <w:r>
-        <w:rPr>
-          <w:b/>
-        </w:rPr>
-        <w:t>Other Requirements</w:t>
-      </w:r>
-    </w:p>
-    <w:p>
-      <w:pPr>
-        <w:pStyle w:val="ListParagraph"/>
-        <w:numPr>
-          <w:ilvl w:val="0"/>
-          <w:numId w:val="1"/>
-        </w:numPr>
-        <w:rPr>
-          <w:b/>
-        </w:rPr>
-      </w:pPr>
-      <w:r>
-        <w:rPr>
-          <w:b/>
-        </w:rPr>
-        <w:t>If an item is added to a shopping cart, it should have the appropriate amount removed from item quantity (this item is considered on-hold</w:t>
-      </w:r>
-      <w:proofErr w:type="gramStart"/>
-      <w:r>
-        <w:rPr>
-          <w:b/>
-        </w:rPr>
-        <w:t>) .</w:t>
-      </w:r>
-      <w:proofErr w:type="gramEnd"/>
-      <w:r>
-        <w:rPr>
-          <w:b/>
-        </w:rPr>
-        <w:t xml:space="preserve"> </w:t>
-      </w:r>
-    </w:p>
-    <w:p>
-      <w:pPr>
-        <w:pStyle w:val="ListParagraph"/>
-        <w:numPr>
-          <w:ilvl w:val="0"/>
-          <w:numId w:val="1"/>
-        </w:numPr>
-        <w:rPr>
-          <w:b/>
-        </w:rPr>
-      </w:pPr>
     </w:p>
     <w:p>
       <w:pPr>
@@ -1268,6 +1264,7 @@
     <w:lsdException w:name="HTML Sample" w:semiHidden="1" w:unhideWhenUsed="1"/>
     <w:lsdException w:name="HTML Typewriter" w:semiHidden="1" w:unhideWhenUsed="1"/>
     <w:lsdException w:name="HTML Variable" w:semiHidden="1" w:unhideWhenUsed="1"/>
+    <w:lsdException w:name="Normal Table" w:semiHidden="1" w:unhideWhenUsed="1"/>
     <w:lsdException w:name="annotation subject" w:semiHidden="1" w:unhideWhenUsed="1"/>
     <w:lsdException w:name="No List" w:semiHidden="1" w:unhideWhenUsed="1"/>
     <w:lsdException w:name="Outline List 1" w:semiHidden="1" w:unhideWhenUsed="1"/>
@@ -1314,8 +1311,10 @@
     <w:lsdException w:name="Table Subtle 2" w:semiHidden="1" w:unhideWhenUsed="1"/>
     <w:lsdException w:name="Table Web 1" w:semiHidden="1" w:unhideWhenUsed="1"/>
     <w:lsdException w:name="Table Web 2" w:semiHidden="1" w:unhideWhenUsed="1"/>
+    <w:lsdException w:name="Table Web 3" w:semiHidden="1" w:unhideWhenUsed="1"/>
     <w:lsdException w:name="Balloon Text" w:semiHidden="1" w:unhideWhenUsed="1"/>
     <w:lsdException w:name="Table Grid" w:uiPriority="39"/>
+    <w:lsdException w:name="Table Theme" w:semiHidden="1" w:unhideWhenUsed="1"/>
     <w:lsdException w:name="Placeholder Text" w:semiHidden="1"/>
     <w:lsdException w:name="No Spacing" w:uiPriority="1" w:qFormat="1"/>
     <w:lsdException w:name="Light Shading" w:uiPriority="60"/>

</xml_diff>